<commit_message>
Take 3 of choice first - much better - sounds like actually me writing
</commit_message>
<xml_diff>
--- a/two-good-traitors/akrasia-traitors-2.docx
+++ b/two-good-traitors/akrasia-traitors-2.docx
@@ -23,7 +23,7 @@
         <w:pStyle w:val="Date"/>
       </w:pPr>
       <w:r>
-        <w:t xml:space="preserve">2025-05-08</w:t>
+        <w:t xml:space="preserve">2025-05-30</w:t>
       </w:r>
     </w:p>
     <w:p>
@@ -248,7 +248,21 @@
         <w:pStyle w:val="FirstParagraph"/>
       </w:pPr>
       <w:r>
-        <w:t xml:space="preserve">The difference between these will occasionally be important, not least because Timothy Williamson</w:t>
+        <w:t xml:space="preserve">The difference between these will be important, especially in</w:t>
+      </w:r>
+      <w:r>
+        <w:t xml:space="preserve"> </w:t>
+      </w:r>
+      <w:hyperlink w:anchor="sec-aim">
+        <w:r>
+          <w:rPr>
+            <w:rStyle w:val="Hyperlink"/>
+          </w:rPr>
+          <w:t xml:space="preserve">Section 5</w:t>
+        </w:r>
+      </w:hyperlink>
+      <w:r>
+        <w:t xml:space="preserve">, because Timothy Williamson</w:t>
       </w:r>
       <w:r>
         <w:t xml:space="preserve"> </w:t>
@@ -260,7 +274,7 @@
         <w:t xml:space="preserve"> </w:t>
       </w:r>
       <w:r>
-        <w:t xml:space="preserve">has offered the most influential arguments for the anti-enkrasia about</w:t>
+        <w:t xml:space="preserve">has offered the most influential arguments for the anti-enkrasia position about</w:t>
       </w:r>
       <w:r>
         <w:t xml:space="preserve"> </w:t>
@@ -1351,7 +1365,33 @@
         <w:pStyle w:val="BodyText"/>
       </w:pPr>
       <w:r>
-        <w:t xml:space="preserve">It makes sense that these are the two kinds of strategies anti-enkratic philosophers have pursued. If agents know which situation they are in, and know what’s rational in every situation, they’ll know what’s rational for them. So they can’t rationally believe</w:t>
+        <w:t xml:space="preserve">So anti-enkratic philosophers have employed two kinds of strategies: argue that people can believe</w:t>
+      </w:r>
+      <w:r>
+        <w:t xml:space="preserve"> </w:t>
+      </w:r>
+      <w:r>
+        <w:rPr>
+          <w:b/>
+          <w:bCs/>
+        </w:rPr>
+        <w:t xml:space="preserve">SA</w:t>
+      </w:r>
+      <w:r>
+        <w:t xml:space="preserve"> </w:t>
+      </w:r>
+      <w:r>
+        <w:t xml:space="preserve">(</w:t>
+      </w:r>
+      <w:r>
+        <w:rPr>
+          <w:b/>
+          <w:bCs/>
+        </w:rPr>
+        <w:t xml:space="preserve">LA</w:t>
+      </w:r>
+      <w:r>
+        <w:t xml:space="preserve">) because they can rationally have false beliefs (lack true beliefs) about what is rational in a situation, or because they can rationally have false beliefs (lack true beliefs) about what situation they are in. These strategies seem to exhaust the options for the anti-enkratic philosopher. If agents always know which situation they are in, and know what’s rational in every situation, they’ll know what’s rational for them. So they can’t rationally believe</w:t>
       </w:r>
       <w:r>
         <w:t xml:space="preserve"> </w:t>
@@ -1371,7 +1411,7 @@
       </w:r>
     </w:p>
     <w:bookmarkEnd w:id="23"/>
-    <w:bookmarkStart w:id="24" w:name="sec-status"/>
+    <w:bookmarkStart w:id="25" w:name="sec-status"/>
     <w:p>
       <w:pPr>
         <w:pStyle w:val="Heading1"/>
@@ -1433,7 +1473,44 @@
         <w:t xml:space="preserve"> </w:t>
       </w:r>
       <w:r>
-        <w:t xml:space="preserve">would be clearly false. That doesn’t show it’s false for the status Luzon talks about. But it does show that we should reject any argument for</w:t>
+        <w:t xml:space="preserve">would be clearly false.</w:t>
+      </w:r>
+    </w:p>
+    <w:p>
+      <w:pPr>
+        <w:pStyle w:val="BodyText"/>
+      </w:pPr>
+      <w:r>
+        <w:t xml:space="preserve">More interestingly, consider the case where E is</w:t>
+      </w:r>
+      <w:r>
+        <w:t xml:space="preserve"> </w:t>
+      </w:r>
+      <w:r>
+        <w:rPr>
+          <w:i/>
+          <w:iCs/>
+        </w:rPr>
+        <w:t xml:space="preserve">is provable in Peano Arithmetic</w:t>
+      </w:r>
+      <w:r>
+        <w:t xml:space="preserve">. That’s not really an</w:t>
+      </w:r>
+      <w:r>
+        <w:t xml:space="preserve"> </w:t>
+      </w:r>
+      <w:r>
+        <w:rPr>
+          <w:i/>
+          <w:iCs/>
+        </w:rPr>
+        <w:t xml:space="preserve">epistemic</w:t>
+      </w:r>
+      <w:r>
+        <w:t xml:space="preserve"> </w:t>
+      </w:r>
+      <w:r>
+        <w:t xml:space="preserve">status, since it doesn’t refer to an agent. But it’s interesting to note how</w:t>
       </w:r>
       <w:r>
         <w:t xml:space="preserve"> </w:t>
@@ -1449,7 +1526,81 @@
         <w:t xml:space="preserve"> </w:t>
       </w:r>
       <w:r>
-        <w:t xml:space="preserve">that would serve just as well as an argument for literally any positive epistemic status.</w:t>
+        <w:t xml:space="preserve">fails for this value of E. If</w:t>
+      </w:r>
+      <w:r>
+        <w:t xml:space="preserve"> </w:t>
+      </w:r>
+      <w:r>
+        <w:rPr>
+          <w:i/>
+          <w:iCs/>
+        </w:rPr>
+        <w:t xml:space="preserve">p</w:t>
+      </w:r>
+      <w:r>
+        <w:t xml:space="preserve"> </w:t>
+      </w:r>
+      <w:r>
+        <w:t xml:space="preserve">is that Peano Arithmetic is consistent, then Hero knows that</w:t>
+      </w:r>
+      <w:r>
+        <w:t xml:space="preserve"> </w:t>
+      </w:r>
+      <w:r>
+        <w:rPr>
+          <w:i/>
+          <w:iCs/>
+        </w:rPr>
+        <w:t xml:space="preserve">p</w:t>
+      </w:r>
+      <w:r>
+        <w:t xml:space="preserve"> </w:t>
+      </w:r>
+      <w:r>
+        <w:t xml:space="preserve">is E iff</w:t>
+      </w:r>
+      <w:r>
+        <w:t xml:space="preserve"> </w:t>
+      </w:r>
+      <w:r>
+        <w:rPr>
+          <w:i/>
+          <w:iCs/>
+        </w:rPr>
+        <w:t xml:space="preserve">p</w:t>
+      </w:r>
+      <w:r>
+        <w:t xml:space="preserve"> </w:t>
+      </w:r>
+      <w:r>
+        <w:t xml:space="preserve">is false. But that’s no reason to reject</w:t>
+      </w:r>
+      <w:r>
+        <w:t xml:space="preserve"> </w:t>
+      </w:r>
+      <w:r>
+        <w:rPr>
+          <w:i/>
+          <w:iCs/>
+        </w:rPr>
+        <w:t xml:space="preserve">p</w:t>
+      </w:r>
+      <w:r>
+        <w:t xml:space="preserve">; indeed, Hero should believe</w:t>
+      </w:r>
+      <w:r>
+        <w:t xml:space="preserve"> </w:t>
+      </w:r>
+      <w:r>
+        <w:rPr>
+          <w:i/>
+          <w:iCs/>
+        </w:rPr>
+        <w:t xml:space="preserve">p</w:t>
+      </w:r>
+      <w:r>
+        <w:t xml:space="preserve">.</w:t>
       </w:r>
     </w:p>
     <w:p>
@@ -1457,36 +1608,7 @@
         <w:pStyle w:val="BodyText"/>
       </w:pPr>
       <w:r>
-        <w:t xml:space="preserve">More interestingly, consider the case where E is</w:t>
-      </w:r>
-      <w:r>
-        <w:t xml:space="preserve"> </w:t>
-      </w:r>
-      <w:r>
-        <w:rPr>
-          <w:i/>
-          <w:iCs/>
-        </w:rPr>
-        <w:t xml:space="preserve">is provable in Peano Arithmetic</w:t>
-      </w:r>
-      <w:r>
-        <w:t xml:space="preserve">. That’s not really an</w:t>
-      </w:r>
-      <w:r>
-        <w:t xml:space="preserve"> </w:t>
-      </w:r>
-      <w:r>
-        <w:rPr>
-          <w:i/>
-          <w:iCs/>
-        </w:rPr>
-        <w:t xml:space="preserve">epistemic</w:t>
-      </w:r>
-      <w:r>
-        <w:t xml:space="preserve"> </w:t>
-      </w:r>
-      <w:r>
-        <w:t xml:space="preserve">status, since it doesn’t refer to an agent. But it’s interesting to note how</w:t>
+        <w:t xml:space="preserve">The point here is not that epistemic rationality is so analogous to Cartesian certainty, or provability in Peano arithmetic that we can simply argue by analogy that since</w:t>
       </w:r>
       <w:r>
         <w:t xml:space="preserve"> </w:t>
@@ -1502,78 +1624,260 @@
         <w:t xml:space="preserve"> </w:t>
       </w:r>
       <w:r>
-        <w:t xml:space="preserve">fails for this value of E. If</w:t>
-      </w:r>
-      <w:r>
-        <w:t xml:space="preserve"> </w:t>
-      </w:r>
-      <w:r>
-        <w:rPr>
-          <w:i/>
-          <w:iCs/>
-        </w:rPr>
-        <w:t xml:space="preserve">p</w:t>
-      </w:r>
-      <w:r>
-        <w:t xml:space="preserve"> </w:t>
-      </w:r>
-      <w:r>
-        <w:t xml:space="preserve">is that Peano Arithmetic is consistent, then Hero knows that</w:t>
-      </w:r>
-      <w:r>
-        <w:t xml:space="preserve"> </w:t>
-      </w:r>
-      <w:r>
-        <w:rPr>
-          <w:i/>
-          <w:iCs/>
-        </w:rPr>
-        <w:t xml:space="preserve">p</w:t>
-      </w:r>
-      <w:r>
-        <w:t xml:space="preserve"> </w:t>
-      </w:r>
-      <w:r>
-        <w:t xml:space="preserve">is E iff</w:t>
-      </w:r>
-      <w:r>
-        <w:t xml:space="preserve"> </w:t>
-      </w:r>
-      <w:r>
-        <w:rPr>
-          <w:i/>
-          <w:iCs/>
-        </w:rPr>
-        <w:t xml:space="preserve">p</w:t>
-      </w:r>
-      <w:r>
-        <w:t xml:space="preserve"> </w:t>
-      </w:r>
-      <w:r>
-        <w:t xml:space="preserve">is false. But that’s no reason to reject</w:t>
-      </w:r>
-      <w:r>
-        <w:t xml:space="preserve"> </w:t>
-      </w:r>
-      <w:r>
-        <w:rPr>
-          <w:i/>
-          <w:iCs/>
-        </w:rPr>
-        <w:t xml:space="preserve">p</w:t>
-      </w:r>
-      <w:r>
-        <w:t xml:space="preserve">; indeed, Hero should believe</w:t>
-      </w:r>
-      <w:r>
-        <w:t xml:space="preserve"> </w:t>
-      </w:r>
-      <w:r>
-        <w:rPr>
-          <w:i/>
-          <w:iCs/>
-        </w:rPr>
-        <w:t xml:space="preserve">p</w:t>
+        <w:t xml:space="preserve">fails when E is one of the latter statuses, it fails when E is epistemic rationality. That’s a weak analogy; there are too many differences between them.</w:t>
+      </w:r>
+      <w:r>
+        <w:rPr>
+          <w:rStyle w:val="FootnoteReference"/>
+        </w:rPr>
+        <w:footnoteReference w:id="24"/>
+      </w:r>
+      <w:r>
+        <w:t xml:space="preserve"> </w:t>
+      </w:r>
+      <w:r>
+        <w:t xml:space="preserve">A better argument is that noting</w:t>
+      </w:r>
+      <w:r>
+        <w:t xml:space="preserve"> </w:t>
+      </w:r>
+      <w:r>
+        <w:rPr>
+          <w:b/>
+          <w:bCs/>
+        </w:rPr>
+        <w:t xml:space="preserve">AT</w:t>
+      </w:r>
+      <w:r>
+        <w:t xml:space="preserve"> </w:t>
+      </w:r>
+      <w:r>
+        <w:t xml:space="preserve">fails for these latter statuses puts a constraint on what any argument for an instance of</w:t>
+      </w:r>
+      <w:r>
+        <w:t xml:space="preserve"> </w:t>
+      </w:r>
+      <w:r>
+        <w:rPr>
+          <w:b/>
+          <w:bCs/>
+        </w:rPr>
+        <w:t xml:space="preserve">AT</w:t>
+      </w:r>
+      <w:r>
+        <w:t xml:space="preserve"> </w:t>
+      </w:r>
+      <w:r>
+        <w:t xml:space="preserve">must look like. An argument that</w:t>
+      </w:r>
+      <w:r>
+        <w:t xml:space="preserve"> </w:t>
+      </w:r>
+      <w:r>
+        <w:rPr>
+          <w:b/>
+          <w:bCs/>
+        </w:rPr>
+        <w:t xml:space="preserve">AT</w:t>
+      </w:r>
+      <w:r>
+        <w:t xml:space="preserve"> </w:t>
+      </w:r>
+      <w:r>
+        <w:t xml:space="preserve">holds when E is epistemic rationality better not generalise to an argument that</w:t>
+      </w:r>
+      <w:r>
+        <w:t xml:space="preserve"> </w:t>
+      </w:r>
+      <w:r>
+        <w:rPr>
+          <w:b/>
+          <w:bCs/>
+        </w:rPr>
+        <w:t xml:space="preserve">AT</w:t>
+      </w:r>
+      <w:r>
+        <w:t xml:space="preserve"> </w:t>
+      </w:r>
+      <w:r>
+        <w:t xml:space="preserve">holds for these two latter statuses. That would be a clear case of overgeneration.</w:t>
+      </w:r>
+    </w:p>
+    <w:p>
+      <w:pPr>
+        <w:pStyle w:val="BodyText"/>
+      </w:pPr>
+      <w:r>
+        <w:t xml:space="preserve">That last claim is what I’ll argue for in the rest of this paper. The arguments that Luzon offers for</w:t>
+      </w:r>
+      <w:r>
+        <w:t xml:space="preserve"> </w:t>
+      </w:r>
+      <w:r>
+        <w:rPr>
+          <w:b/>
+          <w:bCs/>
+        </w:rPr>
+        <w:t xml:space="preserve">AT</w:t>
+      </w:r>
+      <w:r>
+        <w:t xml:space="preserve"> </w:t>
+      </w:r>
+      <w:r>
+        <w:t xml:space="preserve">are mostly arguments that do overgenerate.</w:t>
+      </w:r>
+    </w:p>
+    <w:bookmarkEnd w:id="25"/>
+    <w:bookmarkStart w:id="27" w:name="sec-guide"/>
+    <w:p>
+      <w:pPr>
+        <w:pStyle w:val="Heading1"/>
+      </w:pPr>
+      <w:r>
+        <w:t xml:space="preserve">4. Guide</w:t>
+      </w:r>
+    </w:p>
+    <w:p>
+      <w:pPr>
+        <w:pStyle w:val="FirstParagraph"/>
+      </w:pPr>
+      <w:r>
+        <w:t xml:space="preserve">The example of provability in Peano Arithmetic is relevant to the main argument Luzon gives for</w:t>
+      </w:r>
+      <w:r>
+        <w:t xml:space="preserve"> </w:t>
+      </w:r>
+      <w:r>
+        <w:rPr>
+          <w:b/>
+          <w:bCs/>
+        </w:rPr>
+        <w:t xml:space="preserve">AT</w:t>
+      </w:r>
+      <w:r>
+        <w:t xml:space="preserve">. She argues that</w:t>
+      </w:r>
+      <w:r>
+        <w:t xml:space="preserve"> </w:t>
+      </w:r>
+      <w:r>
+        <w:rPr>
+          <w:b/>
+          <w:bCs/>
+        </w:rPr>
+        <w:t xml:space="preserve">AT</w:t>
+      </w:r>
+      <w:r>
+        <w:t xml:space="preserve"> </w:t>
+      </w:r>
+      <w:r>
+        <w:t xml:space="preserve">must be true for the values of E she presents because if it fails, E can’t be a good guide to truth. Since justification, rationality, etc are guides to truth,</w:t>
+      </w:r>
+      <w:r>
+        <w:t xml:space="preserve"> </w:t>
+      </w:r>
+      <w:r>
+        <w:rPr>
+          <w:b/>
+          <w:bCs/>
+        </w:rPr>
+        <w:t xml:space="preserve">AT</w:t>
+      </w:r>
+      <w:r>
+        <w:t xml:space="preserve"> </w:t>
+      </w:r>
+      <w:r>
+        <w:t xml:space="preserve">must be true.</w:t>
+      </w:r>
+    </w:p>
+    <w:p>
+      <w:pPr>
+        <w:pStyle w:val="BodyText"/>
+      </w:pPr>
+      <w:r>
+        <w:t xml:space="preserve">The simplest response is that this claim about</w:t>
+      </w:r>
+      <w:r>
+        <w:t xml:space="preserve"> </w:t>
+      </w:r>
+      <w:r>
+        <w:rPr>
+          <w:b/>
+          <w:bCs/>
+        </w:rPr>
+        <w:t xml:space="preserve">AT</w:t>
+      </w:r>
+      <w:r>
+        <w:t xml:space="preserve"> </w:t>
+      </w:r>
+      <w:r>
+        <w:t xml:space="preserve">can’t be right in general because provability in Peano Arithmetic is a good guide to truth when discussing the natural numbers, but</w:t>
+      </w:r>
+      <w:r>
+        <w:t xml:space="preserve"> </w:t>
+      </w:r>
+      <w:r>
+        <w:rPr>
+          <w:b/>
+          <w:bCs/>
+        </w:rPr>
+        <w:t xml:space="preserve">AT</w:t>
+      </w:r>
+      <w:r>
+        <w:t xml:space="preserve"> </w:t>
+      </w:r>
+      <w:r>
+        <w:t xml:space="preserve">fails when E is provability in Peano Arithmetic. Provability is a good guide to arithmetic truth in general, even if there are cases where it is not in fact a good guide.</w:t>
+      </w:r>
+    </w:p>
+    <w:p>
+      <w:pPr>
+        <w:pStyle w:val="BodyText"/>
+      </w:pPr>
+      <w:r>
+        <w:t xml:space="preserve">What would be implausible is to say that provability is the</w:t>
+      </w:r>
+      <w:r>
+        <w:t xml:space="preserve"> </w:t>
+      </w:r>
+      <w:r>
+        <w:rPr>
+          <w:i/>
+          <w:iCs/>
+        </w:rPr>
+        <w:t xml:space="preserve">only</w:t>
+      </w:r>
+      <w:r>
+        <w:t xml:space="preserve"> </w:t>
+      </w:r>
+      <w:r>
+        <w:t xml:space="preserve">guide to truth, but</w:t>
+      </w:r>
+      <w:r>
+        <w:t xml:space="preserve"> </w:t>
+      </w:r>
+      <w:r>
+        <w:rPr>
+          <w:b/>
+          <w:bCs/>
+        </w:rPr>
+        <w:t xml:space="preserve">AT</w:t>
+      </w:r>
+      <w:r>
+        <w:t xml:space="preserve"> </w:t>
+      </w:r>
+      <w:r>
+        <w:t xml:space="preserve">fails for it. Assuming that any reason is a guide to truth, then if provability were the only guide, we’d have no reason to believe that arithmetic is consistent. Assuming also that it is irrational to believe something we have no reason to believe, it would follow that we’re irrational to believe that arithmetic is consistent, and we would not in fact have a counterexample to</w:t>
+      </w:r>
+      <w:r>
+        <w:t xml:space="preserve"> </w:t>
+      </w:r>
+      <w:r>
+        <w:rPr>
+          <w:b/>
+          <w:bCs/>
+        </w:rPr>
+        <w:t xml:space="preserve">AT</w:t>
       </w:r>
       <w:r>
         <w:t xml:space="preserve">.</w:t>
@@ -1584,7 +1888,7 @@
         <w:pStyle w:val="BodyText"/>
       </w:pPr>
       <w:r>
-        <w:t xml:space="preserve">This case is interesting because it shows that</w:t>
+        <w:t xml:space="preserve">The argument from the last paragraph generalises. In general, it seems incoherent to say of any E that it is the only guide to truth, but</w:t>
       </w:r>
       <w:r>
         <w:t xml:space="preserve"> </w:t>
@@ -1600,123 +1904,19 @@
         <w:t xml:space="preserve"> </w:t>
       </w:r>
       <w:r>
-        <w:t xml:space="preserve">can fail even in cases where E is genuinely a guide to truth, and where the antecedent does not merely hold in virtue of Hero being certain that E</w:t>
-      </w:r>
-      <w:r>
-        <w:rPr>
-          <w:i/>
-          <w:iCs/>
-        </w:rPr>
-        <w:t xml:space="preserve">p</w:t>
-      </w:r>
-      <w:r>
-        <w:t xml:space="preserve"> </w:t>
-      </w:r>
-      <w:r>
-        <w:t xml:space="preserve">is false.</w:t>
-      </w:r>
-    </w:p>
-    <w:bookmarkEnd w:id="24"/>
-    <w:bookmarkStart w:id="25" w:name="sec-guide"/>
-    <w:p>
-      <w:pPr>
-        <w:pStyle w:val="Heading1"/>
-      </w:pPr>
-      <w:r>
-        <w:t xml:space="preserve">4. Guide</w:t>
-      </w:r>
-    </w:p>
-    <w:p>
-      <w:pPr>
-        <w:pStyle w:val="FirstParagraph"/>
-      </w:pPr>
-      <w:r>
-        <w:t xml:space="preserve">The example of provability in Peano Arithmetic is relevant to the main argument Luzon gives for</w:t>
-      </w:r>
-      <w:r>
-        <w:t xml:space="preserve"> </w:t>
-      </w:r>
-      <w:r>
-        <w:rPr>
-          <w:b/>
-          <w:bCs/>
-        </w:rPr>
-        <w:t xml:space="preserve">AT</w:t>
-      </w:r>
-      <w:r>
-        <w:t xml:space="preserve">. She argues that</w:t>
-      </w:r>
-      <w:r>
-        <w:t xml:space="preserve"> </w:t>
-      </w:r>
-      <w:r>
-        <w:rPr>
-          <w:b/>
-          <w:bCs/>
-        </w:rPr>
-        <w:t xml:space="preserve">AT</w:t>
-      </w:r>
-      <w:r>
-        <w:t xml:space="preserve"> </w:t>
-      </w:r>
-      <w:r>
-        <w:t xml:space="preserve">must be true for the values of E she presents because if it fails, E can’t be a good guide to truth. Since justification, rationality, etc are guides to truth,</w:t>
-      </w:r>
-      <w:r>
-        <w:t xml:space="preserve"> </w:t>
-      </w:r>
-      <w:r>
-        <w:rPr>
-          <w:b/>
-          <w:bCs/>
-        </w:rPr>
-        <w:t xml:space="preserve">AT</w:t>
-      </w:r>
-      <w:r>
-        <w:t xml:space="preserve"> </w:t>
-      </w:r>
-      <w:r>
-        <w:t xml:space="preserve">must be true.</w:t>
-      </w:r>
-    </w:p>
-    <w:p>
-      <w:pPr>
-        <w:pStyle w:val="BodyText"/>
-      </w:pPr>
-      <w:r>
-        <w:t xml:space="preserve">The simplest response is that this claim about</w:t>
-      </w:r>
-      <w:r>
-        <w:t xml:space="preserve"> </w:t>
-      </w:r>
-      <w:r>
-        <w:rPr>
-          <w:b/>
-          <w:bCs/>
-        </w:rPr>
-        <w:t xml:space="preserve">AT</w:t>
-      </w:r>
-      <w:r>
-        <w:t xml:space="preserve"> </w:t>
-      </w:r>
-      <w:r>
-        <w:t xml:space="preserve">can’t be right in general because provability in Peano Arithmetic is a good guide to truth when discussing the natural numbers, but</w:t>
-      </w:r>
-      <w:r>
-        <w:t xml:space="preserve"> </w:t>
-      </w:r>
-      <w:r>
-        <w:rPr>
-          <w:b/>
-          <w:bCs/>
-        </w:rPr>
-        <w:t xml:space="preserve">AT</w:t>
-      </w:r>
-      <w:r>
-        <w:t xml:space="preserve"> </w:t>
-      </w:r>
-      <w:r>
-        <w:t xml:space="preserve">fails when E is provability in Peano Arithmetic. Provability is a good guide to arithmetic truth in general, even if there are cases where it is not in fact a good guide.</w:t>
+        <w:t xml:space="preserve">fails for it. It would be nice here to have a theory about what it takes for something to be a guide, but we don’t need one for the argument to work. As long as being a reason is sufficient to being a guide, the argument goes through. But the key point here is that this argument only goes through on the assumption that E is the only guide. If there is another guide, the argument fails. Just what that other guide is in arithmetic, whether it is Gödelian intuition, or diagrammatic reasoning, or something else, is controversial.</w:t>
+      </w:r>
+      <w:r>
+        <w:rPr>
+          <w:rStyle w:val="FootnoteReference"/>
+        </w:rPr>
+        <w:footnoteReference w:id="26"/>
+      </w:r>
+      <w:r>
+        <w:t xml:space="preserve"> </w:t>
+      </w:r>
+      <w:r>
+        <w:t xml:space="preserve">But all that matters is that there is some other guide, which there must be if we rationally believe Peano arithmetic is consistent.</w:t>
       </w:r>
     </w:p>
     <w:p>
@@ -1768,8 +1968,8 @@
         <w:t xml:space="preserve">is not, I say, a good constraint on E being a guide, but it is a good constraint on E being the only guide. So the anti-enkratic philosopher who distinguishes facts which constitute evidence from the fact that that fact is a piece of evidence, has good reason to reject AT.</w:t>
       </w:r>
     </w:p>
-    <w:bookmarkEnd w:id="25"/>
-    <w:bookmarkStart w:id="26" w:name="undermining"/>
+    <w:bookmarkEnd w:id="27"/>
+    <w:bookmarkStart w:id="28" w:name="sec-aim"/>
     <w:p>
       <w:pPr>
         <w:pStyle w:val="Heading1"/>
@@ -1975,7 +2175,7 @@
         <w:t xml:space="preserve"> </w:t>
       </w:r>
       <w:r>
-        <w:t xml:space="preserve">it can’t possibly satisfy it’s aim, and it’s irrational to do something that can’t satisfy it’s aim. So given that aim, Luzon’s argument goes through, and the enktratic philosopher is right to say that belief of the form</w:t>
+        <w:t xml:space="preserve">it can’t possibly satisfy it’s aim, and it’s irrational to do something that can’t satisfy it’s aim. So given that aim, Luzon’s argument goes through, and the enktratic philosopher is right to say that any belief of the form</w:t>
       </w:r>
       <w:r>
         <w:t xml:space="preserve"> </w:t>
@@ -1999,7 +2199,96 @@
         <w:pStyle w:val="BodyText"/>
       </w:pPr>
       <w:r>
-        <w:t xml:space="preserve">But note this argument does not generalise. As can be seen from the fact that Williamson endorses knowledge as the aim of belief (and says that beliefs like</w:t>
+        <w:t xml:space="preserve">Note here that the overgeneralisation worries that I’ve been leaning on simply don’t apply. No one thinks the aim of belief is Cartesian certainty, or provability in Peano arithmetic. Violations of</w:t>
+      </w:r>
+      <w:r>
+        <w:t xml:space="preserve"> </w:t>
+      </w:r>
+      <w:r>
+        <w:rPr>
+          <w:b/>
+          <w:bCs/>
+        </w:rPr>
+        <w:t xml:space="preserve">AT</w:t>
+      </w:r>
+      <w:r>
+        <w:t xml:space="preserve"> </w:t>
+      </w:r>
+      <w:r>
+        <w:t xml:space="preserve">for the case where E is one of those statuses are not self-undermining because belief does not aim for those statuses. This is another reason to not think the examples in</w:t>
+      </w:r>
+      <w:r>
+        <w:t xml:space="preserve"> </w:t>
+      </w:r>
+      <w:hyperlink w:anchor="sec-status">
+        <w:r>
+          <w:rPr>
+            <w:rStyle w:val="Hyperlink"/>
+          </w:rPr>
+          <w:t xml:space="preserve">Section 3</w:t>
+        </w:r>
+      </w:hyperlink>
+      <w:r>
+        <w:t xml:space="preserve"> </w:t>
+      </w:r>
+      <w:r>
+        <w:t xml:space="preserve">don’t work as arguments by analogy; one important feature of the statuses Luzon stresses is that they are all plausible aims (or entailments of aims) of belief.</w:t>
+      </w:r>
+    </w:p>
+    <w:p>
+      <w:pPr>
+        <w:pStyle w:val="BodyText"/>
+      </w:pPr>
+      <w:r>
+        <w:t xml:space="preserve">The argument for</w:t>
+      </w:r>
+      <w:r>
+        <w:t xml:space="preserve"> </w:t>
+      </w:r>
+      <w:r>
+        <w:rPr>
+          <w:b/>
+          <w:bCs/>
+        </w:rPr>
+        <w:t xml:space="preserve">AT</w:t>
+      </w:r>
+      <w:r>
+        <w:t xml:space="preserve"> </w:t>
+      </w:r>
+      <w:r>
+        <w:t xml:space="preserve">from the aim of belief generalises in one important direction, but not in another. The important direction is if the aim of belief is such that beliefs that achieve their aim are (a) true and (b) satisfy E, then any belief which satisfies the antecedent of</w:t>
+      </w:r>
+      <w:r>
+        <w:t xml:space="preserve"> </w:t>
+      </w:r>
+      <w:r>
+        <w:rPr>
+          <w:b/>
+          <w:bCs/>
+        </w:rPr>
+        <w:t xml:space="preserve">AT</w:t>
+      </w:r>
+      <w:r>
+        <w:t xml:space="preserve"> </w:t>
+      </w:r>
+      <w:r>
+        <w:t xml:space="preserve">will be self-defeating, and hence irrational. So any such hypothesis about the aim of belief will imply, via</w:t>
+      </w:r>
+      <w:r>
+        <w:t xml:space="preserve"> </w:t>
+      </w:r>
+      <w:r>
+        <w:rPr>
+          <w:b/>
+          <w:bCs/>
+        </w:rPr>
+        <w:t xml:space="preserve">AT</w:t>
+      </w:r>
+      <w:r>
+        <w:t xml:space="preserve"> </w:t>
+      </w:r>
+      <w:r>
+        <w:t xml:space="preserve">that any belief of the form</w:t>
       </w:r>
       <w:r>
         <w:t xml:space="preserve"> </w:t>
@@ -2015,7 +2304,7 @@
         <w:t xml:space="preserve"> </w:t>
       </w:r>
       <w:r>
-        <w:t xml:space="preserve">are irration), but also says that beliefs like</w:t>
+        <w:t xml:space="preserve">is irrational. The direction in which it does not generalise is that there isn’t an argument here for</w:t>
       </w:r>
       <w:r>
         <w:t xml:space="preserve"> </w:t>
@@ -2028,10 +2317,7 @@
         <w:t xml:space="preserve">LA</w:t>
       </w:r>
       <w:r>
-        <w:t xml:space="preserve"> </w:t>
-      </w:r>
-      <w:r>
-        <w:t xml:space="preserve">can be rational, there is a coherent position here which distinguishes</w:t>
+        <w:t xml:space="preserve">. This can be seen from the fact that Williamson endorses knowledge as the aim of belief (and says that beliefs like</w:t>
       </w:r>
       <w:r>
         <w:t xml:space="preserve"> </w:t>
@@ -2047,7 +2333,7 @@
         <w:t xml:space="preserve"> </w:t>
       </w:r>
       <w:r>
-        <w:t xml:space="preserve">from</w:t>
+        <w:t xml:space="preserve">are irrational), but also says that beliefs like</w:t>
       </w:r>
       <w:r>
         <w:t xml:space="preserve"> </w:t>
@@ -2060,41 +2346,10 @@
         <w:t xml:space="preserve">LA</w:t>
       </w:r>
       <w:r>
-        <w:t xml:space="preserve">. We could go on to debate what akrasia or enkrasia</w:t>
-      </w:r>
-      <w:r>
-        <w:t xml:space="preserve"> </w:t>
-      </w:r>
-      <w:r>
-        <w:rPr>
-          <w:i/>
-          <w:iCs/>
-        </w:rPr>
-        <w:t xml:space="preserve">really</w:t>
-      </w:r>
-      <w:r>
-        <w:t xml:space="preserve"> </w:t>
-      </w:r>
-      <w:r>
-        <w:t xml:space="preserve">are, but it’s probably best to just say that they come apart given this aim.</w:t>
-      </w:r>
-    </w:p>
-    <w:bookmarkEnd w:id="26"/>
-    <w:bookmarkStart w:id="28" w:name="sec-model"/>
-    <w:p>
-      <w:pPr>
-        <w:pStyle w:val="Heading1"/>
-      </w:pPr>
-      <w:r>
-        <w:t xml:space="preserve">6. Formal Models</w:t>
-      </w:r>
-    </w:p>
-    <w:p>
-      <w:pPr>
-        <w:pStyle w:val="FirstParagraph"/>
-      </w:pPr>
-      <w:r>
-        <w:t xml:space="preserve">Williamson uses formal models to show that</w:t>
+        <w:t xml:space="preserve"> </w:t>
+      </w:r>
+      <w:r>
+        <w:t xml:space="preserve">can be rational. Assuming his position is even coherent, which I think we have good reason to believe is true, the anti-enkratic philosopher can coherently say that there is no argument against their position about</w:t>
       </w:r>
       <w:r>
         <w:t xml:space="preserve"> </w:t>
@@ -2110,7 +2365,44 @@
         <w:t xml:space="preserve"> </w:t>
       </w:r>
       <w:r>
-        <w:t xml:space="preserve">is compatible with the knowledge norm of belief. I think these arguments are perfectly sound, but they have been criticised in a number of ways. The following four stand out.</w:t>
+        <w:t xml:space="preserve">from considerations about the aim of belief.</w:t>
+      </w:r>
+    </w:p>
+    <w:p>
+      <w:pPr>
+        <w:pStyle w:val="BodyText"/>
+      </w:pPr>
+      <w:r>
+        <w:t xml:space="preserve">We could at this point debate about whether the core debate here concerns</w:t>
+      </w:r>
+      <w:r>
+        <w:t xml:space="preserve"> </w:t>
+      </w:r>
+      <w:r>
+        <w:rPr>
+          <w:b/>
+          <w:bCs/>
+        </w:rPr>
+        <w:t xml:space="preserve">SA</w:t>
+      </w:r>
+      <w:r>
+        <w:t xml:space="preserve"> </w:t>
+      </w:r>
+      <w:r>
+        <w:t xml:space="preserve">or</w:t>
+      </w:r>
+      <w:r>
+        <w:t xml:space="preserve"> </w:t>
+      </w:r>
+      <w:r>
+        <w:rPr>
+          <w:b/>
+          <w:bCs/>
+        </w:rPr>
+        <w:t xml:space="preserve">LA</w:t>
+      </w:r>
+      <w:r>
+        <w:t xml:space="preserve">, or about what akrasia/enkrasia really is. This does not strike me as a productive line of inquiry. It’s better, I think, to note the space of possibilities here.</w:t>
       </w:r>
     </w:p>
     <w:p>
@@ -2122,13 +2414,23 @@
         </w:numPr>
       </w:pPr>
       <w:r>
-        <w:t xml:space="preserve">The epistemic accessibility relation in the model is intransitive, so the the KK principle fails (</w:t>
-      </w:r>
-      <w:r>
-        <w:t xml:space="preserve">Das and Salow (2019)</w:t>
-      </w:r>
-      <w:r>
-        <w:t xml:space="preserve">).</w:t>
+        <w:t xml:space="preserve">On weak theories of the aim of belief, e.g., where the aim is merely truth, the argument for</w:t>
+      </w:r>
+      <w:r>
+        <w:t xml:space="preserve"> </w:t>
+      </w:r>
+      <w:r>
+        <w:rPr>
+          <w:b/>
+          <w:bCs/>
+        </w:rPr>
+        <w:t xml:space="preserve">AT</w:t>
+      </w:r>
+      <w:r>
+        <w:t xml:space="preserve"> </w:t>
+      </w:r>
+      <w:r>
+        <w:t xml:space="preserve">does not go through.</w:t>
       </w:r>
     </w:p>
     <w:p>
@@ -2140,22 +2442,52 @@
         </w:numPr>
       </w:pPr>
       <w:r>
-        <w:t xml:space="preserve">The epistemic accessibility relation in the model is not nested, so intuitive principles about the value of evidence fail (</w:t>
-      </w:r>
-      <w:r>
-        <w:t xml:space="preserve">Geanakoplos ([1989] 2021)</w:t>
-      </w:r>
-      <w:r>
-        <w:t xml:space="preserve">,</w:t>
-      </w:r>
-      <w:r>
-        <w:t xml:space="preserve"> </w:t>
-      </w:r>
-      <w:r>
-        <w:t xml:space="preserve">Dorst et al. (2021)</w:t>
-      </w:r>
-      <w:r>
-        <w:t xml:space="preserve">).</w:t>
+        <w:t xml:space="preserve">On strong theories of the aim of belief, where satisfaction of the aim implies truth and rationality, the argument for</w:t>
+      </w:r>
+      <w:r>
+        <w:t xml:space="preserve"> </w:t>
+      </w:r>
+      <w:r>
+        <w:rPr>
+          <w:b/>
+          <w:bCs/>
+        </w:rPr>
+        <w:t xml:space="preserve">AT</w:t>
+      </w:r>
+      <w:r>
+        <w:t xml:space="preserve"> </w:t>
+      </w:r>
+      <w:r>
+        <w:t xml:space="preserve">does work, and the anti-akratic philosopher is correct, but only about</w:t>
+      </w:r>
+      <w:r>
+        <w:t xml:space="preserve"> </w:t>
+      </w:r>
+      <w:r>
+        <w:rPr>
+          <w:b/>
+          <w:bCs/>
+        </w:rPr>
+        <w:t xml:space="preserve">SA</w:t>
+      </w:r>
+      <w:r>
+        <w:t xml:space="preserve"> </w:t>
+      </w:r>
+      <w:r>
+        <w:t xml:space="preserve">not</w:t>
+      </w:r>
+      <w:r>
+        <w:t xml:space="preserve"> </w:t>
+      </w:r>
+      <w:r>
+        <w:rPr>
+          <w:b/>
+          <w:bCs/>
+        </w:rPr>
+        <w:t xml:space="preserve">LA</w:t>
+      </w:r>
+      <w:r>
+        <w:t xml:space="preserve">.</w:t>
       </w:r>
     </w:p>
     <w:p>
@@ -2167,13 +2499,62 @@
         </w:numPr>
       </w:pPr>
       <w:r>
-        <w:t xml:space="preserve">The models are cases where the probability of the target proposition is not a good guide to its truth. (</w:t>
-      </w:r>
-      <w:r>
-        <w:t xml:space="preserve">Horowitz (2014)</w:t>
-      </w:r>
-      <w:r>
-        <w:t xml:space="preserve">)</w:t>
+        <w:t xml:space="preserve">Either way, there isn’t yet an argument here for the anti-akratic view about</w:t>
+      </w:r>
+      <w:r>
+        <w:t xml:space="preserve"> </w:t>
+      </w:r>
+      <w:r>
+        <w:rPr>
+          <w:b/>
+          <w:bCs/>
+        </w:rPr>
+        <w:t xml:space="preserve">LA</w:t>
+      </w:r>
+      <w:r>
+        <w:t xml:space="preserve">. Such an argument would require an extra premise that it is irrational to have a belief which is probably self-undermining.</w:t>
+      </w:r>
+    </w:p>
+    <w:p>
+      <w:pPr>
+        <w:pStyle w:val="FirstParagraph"/>
+      </w:pPr>
+      <w:r>
+        <w:t xml:space="preserve">So to wrap up, I’ll make a small note about the status of that missing premise, that it is irrational to have a belief that probably doesn’t achieve its aim.</w:t>
+      </w:r>
+    </w:p>
+    <w:bookmarkEnd w:id="28"/>
+    <w:bookmarkStart w:id="30" w:name="sec-model"/>
+    <w:p>
+      <w:pPr>
+        <w:pStyle w:val="Heading1"/>
+      </w:pPr>
+      <w:r>
+        <w:t xml:space="preserve">6. Formal Models</w:t>
+      </w:r>
+    </w:p>
+    <w:p>
+      <w:pPr>
+        <w:pStyle w:val="FirstParagraph"/>
+      </w:pPr>
+      <w:r>
+        <w:t xml:space="preserve">In several places, Williamson has used formal models to show that</w:t>
+      </w:r>
+      <w:r>
+        <w:t xml:space="preserve"> </w:t>
+      </w:r>
+      <w:r>
+        <w:rPr>
+          <w:b/>
+          <w:bCs/>
+        </w:rPr>
+        <w:t xml:space="preserve">LA</w:t>
+      </w:r>
+      <w:r>
+        <w:t xml:space="preserve"> </w:t>
+      </w:r>
+      <w:r>
+        <w:t xml:space="preserve">is compatible with the knowledge aim of belief. I think these arguments are perfectly sound, but they have been criticised in a number of ways. The following four stand out.</w:t>
       </w:r>
     </w:p>
     <w:p>
@@ -2181,11 +2562,74 @@
         <w:pStyle w:val="Compact"/>
         <w:numPr>
           <w:ilvl w:val="0"/>
-          <w:numId w:val="1005"/>
+          <w:numId w:val="1006"/>
         </w:numPr>
       </w:pPr>
       <w:r>
-        <w:t xml:space="preserve">The models assume that updating is by conditionalisation on one’s evidence, even when isn’t sure precisely what one’s evidence is (</w:t>
+        <w:t xml:space="preserve">The epistemic accessibility relation in the model is intransitive, so the the KK principle fails (</w:t>
+      </w:r>
+      <w:r>
+        <w:t xml:space="preserve">Das and Salow (2019)</w:t>
+      </w:r>
+      <w:r>
+        <w:t xml:space="preserve">).</w:t>
+      </w:r>
+    </w:p>
+    <w:p>
+      <w:pPr>
+        <w:pStyle w:val="Compact"/>
+        <w:numPr>
+          <w:ilvl w:val="0"/>
+          <w:numId w:val="1006"/>
+        </w:numPr>
+      </w:pPr>
+      <w:r>
+        <w:t xml:space="preserve">The epistemic accessibility relation in the model is not nested, so intuitive principles about the value of evidence fail (</w:t>
+      </w:r>
+      <w:r>
+        <w:t xml:space="preserve">Geanakoplos ([1989] 2021)</w:t>
+      </w:r>
+      <w:r>
+        <w:t xml:space="preserve">,</w:t>
+      </w:r>
+      <w:r>
+        <w:t xml:space="preserve"> </w:t>
+      </w:r>
+      <w:r>
+        <w:t xml:space="preserve">Dorst et al. (2021)</w:t>
+      </w:r>
+      <w:r>
+        <w:t xml:space="preserve">).</w:t>
+      </w:r>
+    </w:p>
+    <w:p>
+      <w:pPr>
+        <w:pStyle w:val="Compact"/>
+        <w:numPr>
+          <w:ilvl w:val="0"/>
+          <w:numId w:val="1006"/>
+        </w:numPr>
+      </w:pPr>
+      <w:r>
+        <w:t xml:space="preserve">The models are cases where the probability of the target proposition is not a good guide to its truth. (</w:t>
+      </w:r>
+      <w:r>
+        <w:t xml:space="preserve">Horowitz (2014)</w:t>
+      </w:r>
+      <w:r>
+        <w:t xml:space="preserve">)</w:t>
+      </w:r>
+    </w:p>
+    <w:p>
+      <w:pPr>
+        <w:pStyle w:val="Compact"/>
+        <w:numPr>
+          <w:ilvl w:val="0"/>
+          <w:numId w:val="1006"/>
+        </w:numPr>
+      </w:pPr>
+      <w:r>
+        <w:t xml:space="preserve">The models assume that updating is by conditionalisation on one’s evidence, even when isn’t sure precisely what one’s evidence is. (</w:t>
       </w:r>
       <w:r>
         <w:t xml:space="preserve">Gallow (2021)</w:t>
@@ -2215,23 +2659,19 @@
         <w:t xml:space="preserve"> </w:t>
       </w:r>
       <w:r>
-        <w:t xml:space="preserve">fails (and so do</w:t>
-      </w:r>
-      <w:r>
-        <w:t xml:space="preserve"> </w:t>
-      </w:r>
-      <w:r>
-        <w:rPr>
-          <w:b/>
-          <w:bCs/>
-        </w:rPr>
-        <w:t xml:space="preserve">SA</w:t>
-      </w:r>
-      <w:r>
-        <w:t xml:space="preserve"> </w:t>
-      </w:r>
-      <w:r>
-        <w:t xml:space="preserve">and</w:t>
+        <w:t xml:space="preserve">fails</w:t>
+      </w:r>
+      <w:r>
+        <w:rPr>
+          <w:rStyle w:val="FootnoteReference"/>
+        </w:rPr>
+        <w:footnoteReference w:id="29"/>
+      </w:r>
+      <w:r>
+        <w:t xml:space="preserve"> </w:t>
+      </w:r>
+      <w:r>
+        <w:t xml:space="preserve">(and so does</w:t>
       </w:r>
       <w:r>
         <w:t xml:space="preserve"> </w:t>
@@ -2260,24 +2700,7 @@
         <w:t xml:space="preserve"> </w:t>
       </w:r>
       <w:r>
-        <w:t xml:space="preserve">is still false. I won’t have much to say about the fourth objection here; given the assumptions I made at the end of</w:t>
-      </w:r>
-      <w:r>
-        <w:t xml:space="preserve"> </w:t>
-      </w:r>
-      <w:hyperlink w:anchor="sec-arguments">
-        <w:r>
-          <w:rPr>
-            <w:rStyle w:val="Hyperlink"/>
-          </w:rPr>
-          <w:t xml:space="preserve">Section 2</w:t>
-        </w:r>
-      </w:hyperlink>
-      <w:r>
-        <w:t xml:space="preserve"> </w:t>
-      </w:r>
-      <w:r>
-        <w:t xml:space="preserve">it seems reasonable to assume that Hero should update by conditionalising on the strongest thing they learn, but it would be a huge digression to respond to the arguments against that assumption.</w:t>
+        <w:t xml:space="preserve">is still false. I won’t have anything to say about the fourth objection; I think there are good defences of that assumption, but it would be a massive digression to present them here.</w:t>
       </w:r>
     </w:p>
     <w:p>
@@ -2527,7 +2950,7 @@
         <w:pStyle w:val="Compact"/>
         <w:numPr>
           <w:ilvl w:val="0"/>
-          <w:numId w:val="1006"/>
+          <w:numId w:val="1007"/>
         </w:numPr>
       </w:pPr>
       <w:r>
@@ -2591,7 +3014,7 @@
         <w:pStyle w:val="Compact"/>
         <w:numPr>
           <w:ilvl w:val="0"/>
-          <w:numId w:val="1006"/>
+          <w:numId w:val="1007"/>
         </w:numPr>
       </w:pPr>
       <w:r>
@@ -2691,7 +3114,7 @@
         <w:pStyle w:val="Compact"/>
         <w:numPr>
           <w:ilvl w:val="0"/>
-          <w:numId w:val="1006"/>
+          <w:numId w:val="1007"/>
         </w:numPr>
       </w:pPr>
       <w:r>
@@ -3074,19 +3497,7 @@
         <w:pStyle w:val="BodyText"/>
       </w:pPr>
       <w:r>
-        <w:t xml:space="preserve">I won’t go over the proof of this result here. It’s a trivial but somewhat tedious bit of algebra.</w:t>
-      </w:r>
-      <w:r>
-        <w:rPr>
-          <w:rStyle w:val="FootnoteReference"/>
-        </w:rPr>
-        <w:footnoteReference w:id="27"/>
-      </w:r>
-      <w:r>
-        <w:t xml:space="preserve"> </w:t>
-      </w:r>
-      <w:r>
-        <w:t xml:space="preserve">What’s more interesting is to see how this affects</w:t>
+        <w:t xml:space="preserve">I won’t go over the proof of this result here. It’s a trivial but somewhat tedious bit of algebra. What’s more interesting is to see how this affects</w:t>
       </w:r>
       <w:r>
         <w:t xml:space="preserve"> </w:t>
@@ -3188,7 +3599,20 @@
         <w:t xml:space="preserve"> </w:t>
       </w:r>
       <w:r>
-        <w:t xml:space="preserve">is false. But still, this is a case where the constraints that enkratic philosophers have said should be put on Williamson-like models have been applied. Accessibility is transitive and nested, and in a good sense the evidential probability is a good (if not perfect) guide to truth.</w:t>
+        <w:t xml:space="preserve">is false. Since Hero knows the model, they are certain before receiving any evidence that if they rationally believe</w:t>
+      </w:r>
+      <w:r>
+        <w:t xml:space="preserve"> </w:t>
+      </w:r>
+      <w:r>
+        <w:rPr>
+          <w:i/>
+          <w:iCs/>
+        </w:rPr>
+        <w:t xml:space="preserve">i</w:t>
+      </w:r>
+      <w:r>
+        <w:t xml:space="preserve">, it will be false. But still, this is case satisfies all the constraints that anti-akratic philosophers have argued were missing from Williamson’s earlier models. Accessibility is transitive and nested, and in a good sense the evidential probability is a good (if not perfect) guide to truth.</w:t>
       </w:r>
     </w:p>
     <w:p>
@@ -3212,8 +3636,8 @@
         <w:t xml:space="preserve">: it fails in cases like these.</w:t>
       </w:r>
     </w:p>
-    <w:bookmarkEnd w:id="28"/>
-    <w:bookmarkStart w:id="49" w:name="sec-conclusions"/>
+    <w:bookmarkEnd w:id="30"/>
+    <w:bookmarkStart w:id="53" w:name="sec-conclusions"/>
     <w:p>
       <w:pPr>
         <w:pStyle w:val="Heading1"/>
@@ -3312,13 +3736,59 @@
         <w:t xml:space="preserve">.</w:t>
       </w:r>
     </w:p>
-    <w:bookmarkStart w:id="48" w:name="refs"/>
-    <w:bookmarkStart w:id="30" w:name="ref-DasSalow2019"/>
+    <w:bookmarkStart w:id="52" w:name="refs"/>
+    <w:bookmarkStart w:id="32" w:name="ref-DAlessandro2020"/>
     <w:p>
       <w:pPr>
         <w:pStyle w:val="Bibliography"/>
       </w:pPr>
       <w:r>
+        <w:t xml:space="preserve">D’Alessandro, William. 2020.</w:t>
+      </w:r>
+      <w:r>
+        <w:t xml:space="preserve"> </w:t>
+      </w:r>
+      <w:r>
+        <w:t xml:space="preserve">“Mathematical Explanation Beyond Explanatory Proof.”</w:t>
+      </w:r>
+      <w:r>
+        <w:t xml:space="preserve"> </w:t>
+      </w:r>
+      <w:r>
+        <w:rPr>
+          <w:i/>
+          <w:iCs/>
+        </w:rPr>
+        <w:t xml:space="preserve">British Journal for the Philosophy of Science</w:t>
+      </w:r>
+      <w:r>
+        <w:t xml:space="preserve"> </w:t>
+      </w:r>
+      <w:r>
+        <w:t xml:space="preserve">71 (2): 581–603.</w:t>
+      </w:r>
+      <w:r>
+        <w:t xml:space="preserve"> </w:t>
+      </w:r>
+      <w:hyperlink r:id="rId31">
+        <w:r>
+          <w:rPr>
+            <w:rStyle w:val="Hyperlink"/>
+          </w:rPr>
+          <w:t xml:space="preserve">https://doi.org/10.1093/bjps/axy009</w:t>
+        </w:r>
+      </w:hyperlink>
+      <w:r>
+        <w:t xml:space="preserve">.</w:t>
+      </w:r>
+    </w:p>
+    <w:bookmarkEnd w:id="32"/>
+    <w:bookmarkStart w:id="34" w:name="ref-DasSalow2019"/>
+    <w:p>
+      <w:pPr>
+        <w:pStyle w:val="Bibliography"/>
+      </w:pPr>
+      <w:r>
         <w:t xml:space="preserve">Das, Nilanjan, and Bernard Salow. 2019.</w:t>
       </w:r>
       <w:r>
@@ -3372,7 +3842,7 @@
       <w:r>
         <w:t xml:space="preserve"> </w:t>
       </w:r>
-      <w:hyperlink r:id="rId29">
+      <w:hyperlink r:id="rId33">
         <w:r>
           <w:rPr>
             <w:rStyle w:val="Hyperlink"/>
@@ -3384,8 +3854,8 @@
         <w:t xml:space="preserve">.</w:t>
       </w:r>
     </w:p>
-    <w:bookmarkEnd w:id="30"/>
-    <w:bookmarkStart w:id="32" w:name="ref-DorstEtAl2021"/>
+    <w:bookmarkEnd w:id="34"/>
+    <w:bookmarkStart w:id="36" w:name="ref-DorstEtAl2021"/>
     <w:p>
       <w:pPr>
         <w:pStyle w:val="Bibliography"/>
@@ -3418,7 +3888,7 @@
       <w:r>
         <w:t xml:space="preserve"> </w:t>
       </w:r>
-      <w:hyperlink r:id="rId31">
+      <w:hyperlink r:id="rId35">
         <w:r>
           <w:rPr>
             <w:rStyle w:val="Hyperlink"/>
@@ -3430,8 +3900,8 @@
         <w:t xml:space="preserve">.</w:t>
       </w:r>
     </w:p>
-    <w:bookmarkEnd w:id="32"/>
-    <w:bookmarkStart w:id="34" w:name="ref-Gallow2021"/>
+    <w:bookmarkEnd w:id="36"/>
+    <w:bookmarkStart w:id="38" w:name="ref-Gallow2021"/>
     <w:p>
       <w:pPr>
         <w:pStyle w:val="Bibliography"/>
@@ -3464,7 +3934,7 @@
       <w:r>
         <w:t xml:space="preserve"> </w:t>
       </w:r>
-      <w:hyperlink r:id="rId33">
+      <w:hyperlink r:id="rId37">
         <w:r>
           <w:rPr>
             <w:rStyle w:val="Hyperlink"/>
@@ -3476,8 +3946,8 @@
         <w:t xml:space="preserve">.</w:t>
       </w:r>
     </w:p>
-    <w:bookmarkEnd w:id="34"/>
-    <w:bookmarkStart w:id="36" w:name="ref-Geanakoplos1989"/>
+    <w:bookmarkEnd w:id="38"/>
+    <w:bookmarkStart w:id="40" w:name="ref-Geanakoplos1989"/>
     <w:p>
       <w:pPr>
         <w:pStyle w:val="Bibliography"/>
@@ -3507,7 +3977,7 @@
       <w:r>
         <w:t xml:space="preserve">21 (2): 361–94. https://doi.org/</w:t>
       </w:r>
-      <w:hyperlink r:id="rId35">
+      <w:hyperlink r:id="rId39">
         <w:r>
           <w:rPr>
             <w:rStyle w:val="Hyperlink"/>
@@ -3519,8 +3989,8 @@
         <w:t xml:space="preserve">.</w:t>
       </w:r>
     </w:p>
-    <w:bookmarkEnd w:id="36"/>
-    <w:bookmarkStart w:id="38" w:name="ref-Horowitz2014"/>
+    <w:bookmarkEnd w:id="40"/>
+    <w:bookmarkStart w:id="42" w:name="ref-Horowitz2014"/>
     <w:p>
       <w:pPr>
         <w:pStyle w:val="Bibliography"/>
@@ -3553,7 +4023,7 @@
       <w:r>
         <w:t xml:space="preserve"> </w:t>
       </w:r>
-      <w:hyperlink r:id="rId37">
+      <w:hyperlink r:id="rId41">
         <w:r>
           <w:rPr>
             <w:rStyle w:val="Hyperlink"/>
@@ -3565,8 +4035,8 @@
         <w:t xml:space="preserve">.</w:t>
       </w:r>
     </w:p>
-    <w:bookmarkEnd w:id="38"/>
-    <w:bookmarkStart w:id="40" w:name="ref-Lasonen-Aarnio2020"/>
+    <w:bookmarkEnd w:id="42"/>
+    <w:bookmarkStart w:id="44" w:name="ref-Lasonen-Aarnio2020"/>
     <w:p>
       <w:pPr>
         <w:pStyle w:val="Bibliography"/>
@@ -3599,7 +4069,7 @@
       <w:r>
         <w:t xml:space="preserve"> </w:t>
       </w:r>
-      <w:hyperlink r:id="rId39">
+      <w:hyperlink r:id="rId43">
         <w:r>
           <w:rPr>
             <w:rStyle w:val="Hyperlink"/>
@@ -3611,8 +4081,8 @@
         <w:t xml:space="preserve">.</w:t>
       </w:r>
     </w:p>
-    <w:bookmarkEnd w:id="40"/>
-    <w:bookmarkStart w:id="41" w:name="ref-Luzon2025"/>
+    <w:bookmarkEnd w:id="44"/>
+    <w:bookmarkStart w:id="45" w:name="ref-Luzon2025"/>
     <w:p>
       <w:pPr>
         <w:pStyle w:val="Bibliography"/>
@@ -3640,8 +4110,8 @@
         <w:t xml:space="preserve">, Forthcoming.</w:t>
       </w:r>
     </w:p>
-    <w:bookmarkEnd w:id="41"/>
-    <w:bookmarkStart w:id="43" w:name="ref-MartinHjortland2024"/>
+    <w:bookmarkEnd w:id="45"/>
+    <w:bookmarkStart w:id="47" w:name="ref-MartinHjortland2024"/>
     <w:p>
       <w:pPr>
         <w:pStyle w:val="Bibliography"/>
@@ -3671,7 +4141,7 @@
       <w:r>
         <w:t xml:space="preserve">19 (8): e13014. https://doi.org/</w:t>
       </w:r>
-      <w:hyperlink r:id="rId42">
+      <w:hyperlink r:id="rId46">
         <w:r>
           <w:rPr>
             <w:rStyle w:val="Hyperlink"/>
@@ -3683,8 +4153,8 @@
         <w:t xml:space="preserve">.</w:t>
       </w:r>
     </w:p>
-    <w:bookmarkEnd w:id="43"/>
-    <w:bookmarkStart w:id="44" w:name="ref-Williamson2000"/>
+    <w:bookmarkEnd w:id="47"/>
+    <w:bookmarkStart w:id="48" w:name="ref-Williamson2000"/>
     <w:p>
       <w:pPr>
         <w:pStyle w:val="Bibliography"/>
@@ -3706,8 +4176,8 @@
         <w:t xml:space="preserve">. Oxford University Press.</w:t>
       </w:r>
     </w:p>
-    <w:bookmarkEnd w:id="44"/>
-    <w:bookmarkStart w:id="45" w:name="ref-Williamson2011"/>
+    <w:bookmarkEnd w:id="48"/>
+    <w:bookmarkStart w:id="49" w:name="ref-Williamson2011"/>
     <w:p>
       <w:pPr>
         <w:pStyle w:val="Bibliography"/>
@@ -3741,8 +4211,8 @@
         <w:t xml:space="preserve">, edited by Trent Dougherty, 147–64. Oxford: Oxford University Press.</w:t>
       </w:r>
     </w:p>
-    <w:bookmarkEnd w:id="45"/>
-    <w:bookmarkStart w:id="47" w:name="ref-Williamson2014"/>
+    <w:bookmarkEnd w:id="49"/>
+    <w:bookmarkStart w:id="51" w:name="ref-Williamson2014"/>
     <w:p>
       <w:pPr>
         <w:pStyle w:val="Bibliography"/>
@@ -3775,7 +4245,7 @@
       <w:r>
         <w:t xml:space="preserve"> </w:t>
       </w:r>
-      <w:hyperlink r:id="rId46">
+      <w:hyperlink r:id="rId50">
         <w:r>
           <w:rPr>
             <w:rStyle w:val="Hyperlink"/>
@@ -3787,9 +4257,9 @@
         <w:t xml:space="preserve">.</w:t>
       </w:r>
     </w:p>
-    <w:bookmarkEnd w:id="47"/>
-    <w:bookmarkEnd w:id="48"/>
-    <w:bookmarkEnd w:id="49"/>
+    <w:bookmarkEnd w:id="51"/>
+    <w:bookmarkEnd w:id="52"/>
+    <w:bookmarkEnd w:id="53"/>
     <w:sectPr>
       <w:footnotePr>
         <w:numRestart w:val="eachSect"/>
@@ -3907,7 +4377,7 @@
       </w:r>
     </w:p>
   </w:footnote>
-  <w:footnote w:id="27">
+  <w:footnote w:id="24">
     <w:p>
       <w:pPr>
         <w:pStyle w:val="FootnoteText"/>
@@ -3922,7 +4392,85 @@
         <w:t xml:space="preserve"> </w:t>
       </w:r>
       <w:r>
-        <w:t xml:space="preserve">After I found a proof I was satisfied with, I asked ChatGPT to prove the result, and it came up with essentially the same proof after a little prodding. So if you’d like to confirm it yourself, this might work.</w:t>
+        <w:t xml:space="preserve">I’m grateful here to a reviewer for steering me away from a not very plausible argument.</w:t>
+      </w:r>
+    </w:p>
+  </w:footnote>
+  <w:footnote w:id="26">
+    <w:p>
+      <w:pPr>
+        <w:pStyle w:val="FootnoteText"/>
+      </w:pPr>
+      <w:r>
+        <w:rPr>
+          <w:rStyle w:val="FootnoteReference"/>
+        </w:rPr>
+        <w:footnoteRef/>
+      </w:r>
+      <w:r>
+        <w:t xml:space="preserve"> </w:t>
+      </w:r>
+      <w:r>
+        <w:t xml:space="preserve">The discussion of</w:t>
+      </w:r>
+      <w:r>
+        <w:t xml:space="preserve"> </w:t>
+      </w:r>
+      <w:r>
+        <w:t xml:space="preserve">“proof chauvinism”</w:t>
+      </w:r>
+      <w:r>
+        <w:t xml:space="preserve"> </w:t>
+      </w:r>
+      <w:r>
+        <w:t xml:space="preserve">about explanation in</w:t>
+      </w:r>
+      <w:r>
+        <w:t xml:space="preserve"> </w:t>
+      </w:r>
+      <w:r>
+        <w:t xml:space="preserve">D’Alessandro (2020)</w:t>
+      </w:r>
+      <w:r>
+        <w:t xml:space="preserve"> </w:t>
+      </w:r>
+      <w:r>
+        <w:t xml:space="preserve">is helpful here, though his focus is on explanation not knowledge.</w:t>
+      </w:r>
+    </w:p>
+  </w:footnote>
+  <w:footnote w:id="29">
+    <w:p>
+      <w:pPr>
+        <w:pStyle w:val="FootnoteText"/>
+      </w:pPr>
+      <w:r>
+        <w:rPr>
+          <w:rStyle w:val="FootnoteReference"/>
+        </w:rPr>
+        <w:footnoteRef/>
+      </w:r>
+      <w:r>
+        <w:t xml:space="preserve"> </w:t>
+      </w:r>
+      <w:r>
+        <w:t xml:space="preserve">For ease of expression, from now on I mean</w:t>
+      </w:r>
+      <w:r>
+        <w:t xml:space="preserve"> </w:t>
+      </w:r>
+      <w:r>
+        <w:rPr>
+          <w:b/>
+          <w:bCs/>
+        </w:rPr>
+        <w:t xml:space="preserve">AT</w:t>
+      </w:r>
+      <w:r>
+        <w:t xml:space="preserve"> </w:t>
+      </w:r>
+      <w:r>
+        <w:t xml:space="preserve">to just mean the version of it where E is epistemic rationality.</w:t>
       </w:r>
     </w:p>
   </w:footnote>
@@ -4295,6 +4843,36 @@
     </w:lvlOverride>
   </w:num>
   <w:num w:numId="1006">
+    <w:abstractNumId w:val="99411"/>
+    <w:lvlOverride w:ilvl="0">
+      <w:startOverride w:val="1"/>
+    </w:lvlOverride>
+    <w:lvlOverride w:ilvl="1">
+      <w:startOverride w:val="1"/>
+    </w:lvlOverride>
+    <w:lvlOverride w:ilvl="2">
+      <w:startOverride w:val="1"/>
+    </w:lvlOverride>
+    <w:lvlOverride w:ilvl="3">
+      <w:startOverride w:val="1"/>
+    </w:lvlOverride>
+    <w:lvlOverride w:ilvl="4">
+      <w:startOverride w:val="1"/>
+    </w:lvlOverride>
+    <w:lvlOverride w:ilvl="5">
+      <w:startOverride w:val="1"/>
+    </w:lvlOverride>
+    <w:lvlOverride w:ilvl="6">
+      <w:startOverride w:val="1"/>
+    </w:lvlOverride>
+    <w:lvlOverride w:ilvl="7">
+      <w:startOverride w:val="1"/>
+    </w:lvlOverride>
+    <w:lvlOverride w:ilvl="8">
+      <w:startOverride w:val="1"/>
+    </w:lvlOverride>
+  </w:num>
+  <w:num w:numId="1007">
     <w:abstractNumId w:val="99411"/>
     <w:lvlOverride w:ilvl="0">
       <w:startOverride w:val="1"/>

</xml_diff>